<commit_message>
Outline main tasks and the data
</commit_message>
<xml_diff>
--- a/procces documentation.docx
+++ b/procces documentation.docx
@@ -159,7 +159,12 @@
       <w:r/>
     </w:p>
     <w:p>
-      <w:r/>
+      <w:r>
+        <w:rPr>
+          <w:lang w:val="es-CO"/>
+        </w:rPr>
+        <w:t xml:space="preserve">———————————————————————————————————</w:t>
+      </w:r>
       <w:r/>
     </w:p>
     <w:p>
@@ -171,30 +176,156 @@
       </w:pPr>
       <w:r>
         <w:rPr>
+          <w:highlight w:val="none"/>
           <w:lang w:val="es-CO"/>
         </w:rPr>
-        <w:t xml:space="preserve">Propuesta de plan de marketing para </w:t>
+        <w:t xml:space="preserve">Cyclistic Marketing proposal</w:t>
       </w:r>
       <w:r>
         <w:rPr>
-          <w:lang w:val="es-ES" w:bidi="es-ES"/>
+          <w:highlight w:val="none"/>
+          <w:lang w:val="es-CO"/>
         </w:rPr>
-        <w:t xml:space="preserve">Cyclistic</w:t>
+      </w:r>
+    </w:p>
+    <w:p>
+      <w:pPr>
+        <w:rPr>
+          <w:highlight w:val="none"/>
+          <w:lang w:val="es-CO"/>
+        </w:rPr>
+      </w:pPr>
+      <w:r>
+        <w:rPr>
+          <w:highlight w:val="none"/>
+          <w:lang w:val="es-CO"/>
+        </w:rPr>
+        <w:t xml:space="preserve">How to convert casual users to annual members?</w:t>
       </w:r>
       <w:r>
         <w:rPr>
+          <w:highlight w:val="none"/>
           <w:lang w:val="es-CO"/>
         </w:rPr>
-        <w:t xml:space="preserve">, como convertir usuarios ocasionales a socios anuales.</w:t>
+      </w:r>
+    </w:p>
+    <w:p>
+      <w:pPr>
+        <w:rPr>
+          <w:b/>
+          <w:bCs/>
+          <w:highlight w:val="none"/>
+          <w:lang w:val="es-CO"/>
+        </w:rPr>
+      </w:pPr>
+      <w:r>
+        <w:rPr>
+          <w:b/>
+          <w:bCs/>
+          <w:highlight w:val="none"/>
+          <w:lang w:val="es-CO"/>
+        </w:rPr>
+        <w:t xml:space="preserve">Questions</w:t>
       </w:r>
       <w:r>
         <w:rPr>
+          <w:highlight w:val="none"/>
           <w:lang w:val="es-CO"/>
         </w:rPr>
       </w:r>
-      <w:r/>
     </w:p>
     <w:p>
+      <w:pPr>
+        <w:pStyle w:val="603"/>
+        <w:numPr>
+          <w:ilvl w:val="0"/>
+          <w:numId w:val="2"/>
+        </w:numPr>
+        <w:rPr>
+          <w:b w:val="0"/>
+          <w:bCs w:val="0"/>
+          <w:highlight w:val="none"/>
+        </w:rPr>
+      </w:pPr>
+      <w:r>
+        <w:rPr>
+          <w:b w:val="0"/>
+          <w:bCs w:val="0"/>
+          <w:highlight w:val="none"/>
+          <w:lang w:val="es-CO"/>
+        </w:rPr>
+        <w:t xml:space="preserve">What difference an annual member and an occasional cyclist regard their way how they use the bicycle</w:t>
+      </w:r>
+      <w:r>
+        <w:rPr>
+          <w:b w:val="0"/>
+          <w:bCs w:val="0"/>
+          <w:highlight w:val="none"/>
+        </w:rPr>
+      </w:r>
+      <w:r>
+        <w:rPr>
+          <w:highlight w:val="none"/>
+          <w:lang w:val="es-CO"/>
+        </w:rPr>
+        <w:t xml:space="preserve">?</w:t>
+      </w:r>
+      <w:r>
+        <w:rPr>
+          <w:b w:val="0"/>
+          <w:bCs w:val="0"/>
+          <w:highlight w:val="none"/>
+        </w:rPr>
+      </w:r>
+    </w:p>
+    <w:p>
+      <w:pPr>
+        <w:pStyle w:val="603"/>
+        <w:numPr>
+          <w:ilvl w:val="0"/>
+          <w:numId w:val="2"/>
+        </w:numPr>
+        <w:rPr>
+          <w:b w:val="0"/>
+          <w:bCs w:val="0"/>
+          <w:highlight w:val="none"/>
+        </w:rPr>
+      </w:pPr>
+      <w:r>
+        <w:rPr>
+          <w:highlight w:val="none"/>
+          <w:lang w:val="es-CO"/>
+        </w:rPr>
+        <w:t xml:space="preserve">Why would an occasional cyclist buy an annual membership?</w:t>
+      </w:r>
+      <w:r>
+        <w:rPr>
+          <w:highlight w:val="none"/>
+          <w:lang w:val="es-CO"/>
+        </w:rPr>
+      </w:r>
+    </w:p>
+    <w:p>
+      <w:pPr>
+        <w:pStyle w:val="603"/>
+        <w:numPr>
+          <w:ilvl w:val="0"/>
+          <w:numId w:val="2"/>
+        </w:numPr>
+        <w:rPr>
+          <w:b w:val="0"/>
+          <w:bCs w:val="0"/>
+          <w:highlight w:val="none"/>
+          <w:lang w:val="es-CO"/>
+        </w:rPr>
+      </w:pPr>
+      <w:r>
+        <w:rPr>
+          <w:highlight w:val="none"/>
+          <w:lang w:val="es-CO"/>
+        </w:rPr>
+        <w:t xml:space="preserve">How Cyclistic could use digital means to influence ciclyst to become a member?</w:t>
+      </w:r>
       <w:r>
         <w:rPr>
           <w:highlight w:val="none"/>
@@ -203,6 +334,451 @@
       </w:r>
       <w:r>
         <w:rPr>
+          <w:highlight w:val="none"/>
+          <w:lang w:val="es-CO"/>
+        </w:rPr>
+      </w:r>
+      <w:r>
+        <w:rPr>
+          <w:highlight w:val="none"/>
+          <w:lang w:val="es-CO"/>
+        </w:rPr>
+      </w:r>
+      <w:r>
+        <w:rPr>
+          <w:b w:val="0"/>
+          <w:bCs w:val="0"/>
+          <w:highlight w:val="none"/>
+          <w:lang w:val="es-CO"/>
+        </w:rPr>
+      </w:r>
+    </w:p>
+    <w:p>
+      <w:pPr>
+        <w:rPr>
+          <w:highlight w:val="none"/>
+          <w:lang w:val="es-CO"/>
+        </w:rPr>
+      </w:pPr>
+      <w:r>
+        <w:rPr>
+          <w:highlight w:val="none"/>
+          <w:lang w:val="es-CO"/>
+        </w:rPr>
+      </w:r>
+      <w:r>
+        <w:rPr>
+          <w:b/>
+          <w:bCs/>
+          <w:highlight w:val="none"/>
+          <w:lang w:val="es-CO"/>
+        </w:rPr>
+        <w:t xml:space="preserve">Stakeholders</w:t>
+      </w:r>
+      <w:r>
+        <w:rPr>
+          <w:highlight w:val="none"/>
+          <w:lang w:val="es-CO"/>
+        </w:rPr>
+      </w:r>
+    </w:p>
+    <w:p>
+      <w:pPr>
+        <w:rPr>
+          <w:highlight w:val="none"/>
+          <w:lang w:val="es-CO"/>
+        </w:rPr>
+      </w:pPr>
+      <w:r>
+        <w:rPr>
+          <w:highlight w:val="none"/>
+          <w:lang w:val="es-CO"/>
+        </w:rPr>
+        <w:t xml:space="preserve">TODO</w:t>
+      </w:r>
+      <w:r>
+        <w:rPr>
+          <w:highlight w:val="none"/>
+          <w:lang w:val="es-CO"/>
+        </w:rPr>
+      </w:r>
+    </w:p>
+    <w:p>
+      <w:pPr>
+        <w:ind w:left="0" w:firstLine="0"/>
+        <w:rPr>
+          <w:b/>
+          <w:bCs/>
+          <w:sz w:val="28"/>
+          <w:szCs w:val="28"/>
+          <w:highlight w:val="none"/>
+        </w:rPr>
+      </w:pPr>
+      <w:r>
+        <w:rPr>
+          <w:b/>
+          <w:bCs/>
+          <w:sz w:val="28"/>
+          <w:szCs w:val="28"/>
+          <w:highlight w:val="none"/>
+          <w:lang w:val="es-CO"/>
+        </w:rPr>
+        <w:t xml:space="preserve">What difference an annual member and an occasional cyclist regard their way how they use the bicycle</w:t>
+      </w:r>
+      <w:r>
+        <w:rPr>
+          <w:b/>
+          <w:bCs/>
+          <w:sz w:val="28"/>
+          <w:szCs w:val="28"/>
+          <w:highlight w:val="none"/>
+          <w:lang w:val="es-CO"/>
+        </w:rPr>
+        <w:t xml:space="preserve">?</w:t>
+      </w:r>
+      <w:r>
+        <w:rPr>
+          <w:b/>
+          <w:bCs/>
+          <w:sz w:val="28"/>
+          <w:szCs w:val="28"/>
+          <w:highlight w:val="none"/>
+        </w:rPr>
+      </w:r>
+      <w:r>
+        <w:rPr>
+          <w:b/>
+          <w:bCs/>
+          <w:sz w:val="28"/>
+          <w:szCs w:val="28"/>
+        </w:rPr>
+      </w:r>
+    </w:p>
+    <w:p>
+      <w:pPr>
+        <w:rPr>
+          <w:b w:val="0"/>
+          <w:bCs w:val="0"/>
+          <w:highlight w:val="none"/>
+          <w:lang w:val="es-CO"/>
+        </w:rPr>
+      </w:pPr>
+      <w:r>
+        <w:rPr>
+          <w:b w:val="0"/>
+          <w:bCs w:val="0"/>
+          <w:highlight w:val="none"/>
+          <w:lang w:val="es-CO"/>
+        </w:rPr>
+      </w:r>
+      <w:r>
+        <w:rPr>
+          <w:b w:val="0"/>
+          <w:bCs w:val="0"/>
+          <w:highlight w:val="none"/>
+          <w:lang w:val="es-CO"/>
+        </w:rPr>
+        <w:t xml:space="preserve">We need to compare the main caracteristics that outline an customer with annual membership, such as their routines, habits, places, or any other unconsidered attribute. And define why those differences encourege them to get a membership.</w:t>
+      </w:r>
+      <w:r>
+        <w:rPr>
+          <w:b w:val="0"/>
+          <w:bCs w:val="0"/>
+          <w:highlight w:val="none"/>
+          <w:lang w:val="es-CO"/>
+        </w:rPr>
+      </w:r>
+      <w:r>
+        <w:rPr>
+          <w:b w:val="0"/>
+          <w:bCs w:val="0"/>
+        </w:rPr>
+      </w:r>
+    </w:p>
+    <w:p>
+      <w:pPr>
+        <w:rPr>
+          <w:b/>
+          <w:bCs/>
+          <w:sz w:val="28"/>
+          <w:szCs w:val="28"/>
+          <w:highlight w:val="none"/>
+          <w:lang w:val="es-CO"/>
+        </w:rPr>
+      </w:pPr>
+      <w:r>
+        <w:rPr>
+          <w:b/>
+          <w:bCs/>
+          <w:sz w:val="28"/>
+          <w:szCs w:val="28"/>
+          <w:highlight w:val="none"/>
+          <w:lang w:val="es-CO"/>
+        </w:rPr>
+        <w:t xml:space="preserve">Dataset</w:t>
+      </w:r>
+      <w:r>
+        <w:rPr>
+          <w:b w:val="0"/>
+          <w:bCs w:val="0"/>
+          <w:highlight w:val="none"/>
+          <w:lang w:val="es-CO"/>
+        </w:rPr>
+      </w:r>
+    </w:p>
+    <w:p>
+      <w:pPr>
+        <w:rPr>
+          <w:b w:val="0"/>
+          <w:bCs w:val="0"/>
+          <w:sz w:val="22"/>
+          <w:szCs w:val="22"/>
+          <w:highlight w:val="none"/>
+          <w:lang w:val="es-CO"/>
+        </w:rPr>
+      </w:pPr>
+      <w:r>
+        <w:rPr>
+          <w:b w:val="0"/>
+          <w:bCs w:val="0"/>
+          <w:sz w:val="22"/>
+          <w:szCs w:val="22"/>
+          <w:highlight w:val="none"/>
+          <w:lang w:val="es-CO"/>
+        </w:rPr>
+        <w:t xml:space="preserve">I will use this public dataset with the last 12 months of trips made through the app. The data was provided by </w:t>
+      </w:r>
+      <w:r>
+        <w:rPr>
+          <w:lang w:val="es-ES" w:bidi="es-ES"/>
+        </w:rPr>
+        <w:t xml:space="preserve">Motivate International Inc</w:t>
+      </w:r>
+      <w:r>
+        <w:rPr>
+          <w:b w:val="0"/>
+          <w:bCs w:val="0"/>
+          <w:sz w:val="22"/>
+          <w:szCs w:val="22"/>
+          <w:highlight w:val="none"/>
+          <w:lang w:val="es-CO"/>
+        </w:rPr>
+        <w:t xml:space="preserve">.</w:t>
+      </w:r>
+      <w:r>
+        <w:rPr>
+          <w:b w:val="0"/>
+          <w:bCs w:val="0"/>
+          <w:sz w:val="18"/>
+          <w:szCs w:val="18"/>
+        </w:rPr>
+      </w:r>
+    </w:p>
+    <w:p>
+      <w:pPr>
+        <w:rPr>
+          <w:b w:val="0"/>
+          <w:bCs w:val="0"/>
+          <w:sz w:val="22"/>
+          <w:szCs w:val="22"/>
+          <w:highlight w:val="none"/>
+          <w:lang w:val="es-CO"/>
+        </w:rPr>
+      </w:pPr>
+      <w:r>
+        <w:rPr>
+          <w:b w:val="0"/>
+          <w:bCs w:val="0"/>
+          <w:sz w:val="22"/>
+          <w:szCs w:val="22"/>
+          <w:highlight w:val="none"/>
+          <w:lang w:val="es-CO"/>
+        </w:rPr>
+        <w:t xml:space="preserve">You can see the raw data </w:t>
+      </w:r>
+      <w:hyperlink r:id="rId9" w:tooltip="https://divvy-tripdata.s3.amazonaws.com/index.html" w:history="1">
+        <w:r>
+          <w:rPr>
+            <w:rStyle w:val="174"/>
+            <w:b w:val="0"/>
+            <w:bCs w:val="0"/>
+            <w:sz w:val="22"/>
+            <w:szCs w:val="22"/>
+            <w:highlight w:val="none"/>
+            <w:lang w:val="es-CO"/>
+          </w:rPr>
+          <w:t xml:space="preserve">here</w:t>
+        </w:r>
+      </w:hyperlink>
+      <w:r>
+        <w:rPr>
+          <w:b w:val="0"/>
+          <w:bCs w:val="0"/>
+          <w:sz w:val="22"/>
+          <w:szCs w:val="22"/>
+          <w:highlight w:val="none"/>
+          <w:lang w:val="es-CO"/>
+        </w:rPr>
+        <w:t xml:space="preserve">.</w:t>
+      </w:r>
+      <w:r>
+        <w:rPr>
+          <w:b w:val="0"/>
+          <w:bCs w:val="0"/>
+          <w:sz w:val="22"/>
+          <w:szCs w:val="22"/>
+          <w:highlight w:val="none"/>
+          <w:lang w:val="es-CO"/>
+        </w:rPr>
+      </w:r>
+    </w:p>
+    <w:p>
+      <w:pPr>
+        <w:rPr>
+          <w:b w:val="0"/>
+          <w:bCs w:val="0"/>
+          <w:sz w:val="28"/>
+          <w:szCs w:val="28"/>
+          <w:highlight w:val="none"/>
+          <w:lang w:val="es-CO"/>
+        </w:rPr>
+      </w:pPr>
+      <w:r>
+        <w:rPr>
+          <w:b w:val="0"/>
+          <w:bCs w:val="0"/>
+          <w:sz w:val="22"/>
+          <w:szCs w:val="22"/>
+          <w:highlight w:val="none"/>
+          <w:lang w:val="es-CO"/>
+        </w:rPr>
+        <w:t xml:space="preserve">You can check the license agreement </w:t>
+      </w:r>
+      <w:hyperlink r:id="rId10" w:tooltip="https://divvybikes.com/data-license-agreement" w:history="1">
+        <w:r>
+          <w:rPr>
+            <w:rStyle w:val="174"/>
+            <w:b w:val="0"/>
+            <w:bCs w:val="0"/>
+            <w:sz w:val="22"/>
+            <w:szCs w:val="22"/>
+            <w:highlight w:val="none"/>
+            <w:lang w:val="es-CO"/>
+          </w:rPr>
+          <w:t xml:space="preserve">here</w:t>
+        </w:r>
+      </w:hyperlink>
+      <w:r>
+        <w:rPr>
+          <w:b w:val="0"/>
+          <w:bCs w:val="0"/>
+          <w:sz w:val="22"/>
+          <w:szCs w:val="22"/>
+          <w:highlight w:val="none"/>
+          <w:lang w:val="es-CO"/>
+        </w:rPr>
+        <w:t xml:space="preserve">.</w:t>
+      </w:r>
+      <w:r>
+        <w:rPr>
+          <w:b w:val="0"/>
+          <w:bCs w:val="0"/>
+          <w:sz w:val="28"/>
+          <w:szCs w:val="28"/>
+          <w:highlight w:val="none"/>
+          <w:lang w:val="es-CO"/>
+        </w:rPr>
+      </w:r>
+    </w:p>
+    <w:p>
+      <w:pPr>
+        <w:rPr>
+          <w:b/>
+          <w:bCs/>
+          <w:sz w:val="28"/>
+          <w:szCs w:val="28"/>
+          <w:highlight w:val="none"/>
+          <w:lang w:val="es-CO"/>
+        </w:rPr>
+      </w:pPr>
+      <w:r>
+        <w:rPr>
+          <w:b/>
+          <w:bCs/>
+          <w:sz w:val="28"/>
+          <w:szCs w:val="28"/>
+          <w:highlight w:val="none"/>
+          <w:lang w:val="es-CO"/>
+        </w:rPr>
+        <w:t xml:space="preserve">Preparing the data</w:t>
+      </w:r>
+      <w:r>
+        <w:rPr>
+          <w:b w:val="0"/>
+          <w:bCs w:val="0"/>
+          <w:sz w:val="22"/>
+          <w:szCs w:val="22"/>
+          <w:highlight w:val="none"/>
+          <w:lang w:val="es-CO"/>
+        </w:rPr>
+      </w:r>
+    </w:p>
+    <w:p>
+      <w:pPr>
+        <w:rPr>
+          <w:b w:val="0"/>
+          <w:bCs w:val="0"/>
+          <w:sz w:val="18"/>
+          <w:szCs w:val="18"/>
+          <w:highlight w:val="none"/>
+        </w:rPr>
+      </w:pPr>
+      <w:r>
+        <w:rPr>
+          <w:b w:val="0"/>
+          <w:bCs w:val="0"/>
+          <w:sz w:val="22"/>
+          <w:szCs w:val="22"/>
+          <w:highlight w:val="none"/>
+          <w:lang w:val="es-CO"/>
+        </w:rPr>
+      </w:r>
+      <w:r>
+        <w:rPr>
+          <w:b w:val="0"/>
+          <w:bCs w:val="0"/>
+          <w:sz w:val="18"/>
+          <w:szCs w:val="18"/>
+          <w:highlight w:val="none"/>
+        </w:rPr>
+      </w:r>
+    </w:p>
+    <w:p>
+      <w:pPr>
+        <w:rPr>
+          <w:b w:val="0"/>
+          <w:bCs w:val="0"/>
+          <w:sz w:val="18"/>
+          <w:szCs w:val="18"/>
+          <w:lang w:val="es-CO"/>
+        </w:rPr>
+      </w:pPr>
+      <w:r>
+        <w:rPr>
+          <w:b w:val="0"/>
+          <w:bCs w:val="0"/>
+          <w:sz w:val="22"/>
+          <w:szCs w:val="22"/>
+          <w:highlight w:val="none"/>
+          <w:lang w:val="es-CO"/>
+        </w:rPr>
+      </w:r>
+      <w:r>
+        <w:rPr>
+          <w:b w:val="0"/>
+          <w:bCs w:val="0"/>
+          <w:sz w:val="22"/>
+          <w:szCs w:val="22"/>
           <w:highlight w:val="none"/>
           <w:lang w:val="es-CO"/>
         </w:rPr>
@@ -427,8 +1003,214 @@
       </w:rPr>
     </w:lvl>
   </w:abstractNum>
+  <w:abstractNum w:abstractNumId="1">
+    <w:multiLevelType w:val="hybridMultilevel"/>
+    <w:lvl w:ilvl="0">
+      <w:start w:val="1"/>
+      <w:numFmt w:val="decimal"/>
+      <w:isLgl w:val="false"/>
+      <w:suff w:val="tab"/>
+      <w:lvlText w:val="%1."/>
+      <w:lvlJc w:val="left"/>
+      <w:pPr/>
+    </w:lvl>
+    <w:lvl w:ilvl="1">
+      <w:start w:val="1"/>
+      <w:numFmt w:val="lowerLetter"/>
+      <w:isLgl w:val="false"/>
+      <w:suff w:val="tab"/>
+      <w:lvlText w:val="%2."/>
+      <w:lvlJc w:val="left"/>
+      <w:pPr>
+        <w:ind w:left="1440" w:hanging="360"/>
+      </w:pPr>
+    </w:lvl>
+    <w:lvl w:ilvl="2">
+      <w:start w:val="1"/>
+      <w:numFmt w:val="lowerRoman"/>
+      <w:isLgl w:val="false"/>
+      <w:suff w:val="tab"/>
+      <w:lvlText w:val="%3."/>
+      <w:lvlJc w:val="right"/>
+      <w:pPr>
+        <w:ind w:left="2160" w:hanging="180"/>
+      </w:pPr>
+    </w:lvl>
+    <w:lvl w:ilvl="3">
+      <w:start w:val="1"/>
+      <w:numFmt w:val="decimal"/>
+      <w:isLgl w:val="false"/>
+      <w:suff w:val="tab"/>
+      <w:lvlText w:val="%4."/>
+      <w:lvlJc w:val="left"/>
+      <w:pPr>
+        <w:ind w:left="2880" w:hanging="360"/>
+      </w:pPr>
+    </w:lvl>
+    <w:lvl w:ilvl="4">
+      <w:start w:val="1"/>
+      <w:numFmt w:val="lowerLetter"/>
+      <w:isLgl w:val="false"/>
+      <w:suff w:val="tab"/>
+      <w:lvlText w:val="%5."/>
+      <w:lvlJc w:val="left"/>
+      <w:pPr>
+        <w:ind w:left="3600" w:hanging="360"/>
+      </w:pPr>
+    </w:lvl>
+    <w:lvl w:ilvl="5">
+      <w:start w:val="1"/>
+      <w:numFmt w:val="lowerRoman"/>
+      <w:isLgl w:val="false"/>
+      <w:suff w:val="tab"/>
+      <w:lvlText w:val="%6."/>
+      <w:lvlJc w:val="right"/>
+      <w:pPr>
+        <w:ind w:left="4320" w:hanging="180"/>
+      </w:pPr>
+    </w:lvl>
+    <w:lvl w:ilvl="6">
+      <w:start w:val="1"/>
+      <w:numFmt w:val="decimal"/>
+      <w:isLgl w:val="false"/>
+      <w:suff w:val="tab"/>
+      <w:lvlText w:val="%7."/>
+      <w:lvlJc w:val="left"/>
+      <w:pPr>
+        <w:ind w:left="5040" w:hanging="360"/>
+      </w:pPr>
+    </w:lvl>
+    <w:lvl w:ilvl="7">
+      <w:start w:val="1"/>
+      <w:numFmt w:val="lowerLetter"/>
+      <w:isLgl w:val="false"/>
+      <w:suff w:val="tab"/>
+      <w:lvlText w:val="%8."/>
+      <w:lvlJc w:val="left"/>
+      <w:pPr>
+        <w:ind w:left="5760" w:hanging="360"/>
+      </w:pPr>
+    </w:lvl>
+    <w:lvl w:ilvl="8">
+      <w:start w:val="1"/>
+      <w:numFmt w:val="lowerRoman"/>
+      <w:isLgl w:val="false"/>
+      <w:suff w:val="tab"/>
+      <w:lvlText w:val="%9."/>
+      <w:lvlJc w:val="right"/>
+      <w:pPr>
+        <w:ind w:left="6480" w:hanging="180"/>
+      </w:pPr>
+    </w:lvl>
+  </w:abstractNum>
+  <w:abstractNum w:abstractNumId="2">
+    <w:multiLevelType w:val="hybridMultilevel"/>
+    <w:lvl w:ilvl="0">
+      <w:start w:val="1"/>
+      <w:numFmt w:val="decimal"/>
+      <w:isLgl w:val="false"/>
+      <w:suff w:val="tab"/>
+      <w:lvlText w:val="%1."/>
+      <w:lvlJc w:val="left"/>
+      <w:pPr/>
+    </w:lvl>
+    <w:lvl w:ilvl="1">
+      <w:start w:val="1"/>
+      <w:numFmt w:val="lowerLetter"/>
+      <w:isLgl w:val="false"/>
+      <w:suff w:val="tab"/>
+      <w:lvlText w:val="%2."/>
+      <w:lvlJc w:val="left"/>
+      <w:pPr>
+        <w:ind w:left="1440" w:hanging="360"/>
+      </w:pPr>
+    </w:lvl>
+    <w:lvl w:ilvl="2">
+      <w:start w:val="1"/>
+      <w:numFmt w:val="lowerRoman"/>
+      <w:isLgl w:val="false"/>
+      <w:suff w:val="tab"/>
+      <w:lvlText w:val="%3."/>
+      <w:lvlJc w:val="right"/>
+      <w:pPr>
+        <w:ind w:left="2160" w:hanging="180"/>
+      </w:pPr>
+    </w:lvl>
+    <w:lvl w:ilvl="3">
+      <w:start w:val="1"/>
+      <w:numFmt w:val="decimal"/>
+      <w:isLgl w:val="false"/>
+      <w:suff w:val="tab"/>
+      <w:lvlText w:val="%4."/>
+      <w:lvlJc w:val="left"/>
+      <w:pPr>
+        <w:ind w:left="2880" w:hanging="360"/>
+      </w:pPr>
+    </w:lvl>
+    <w:lvl w:ilvl="4">
+      <w:start w:val="1"/>
+      <w:numFmt w:val="lowerLetter"/>
+      <w:isLgl w:val="false"/>
+      <w:suff w:val="tab"/>
+      <w:lvlText w:val="%5."/>
+      <w:lvlJc w:val="left"/>
+      <w:pPr>
+        <w:ind w:left="3600" w:hanging="360"/>
+      </w:pPr>
+    </w:lvl>
+    <w:lvl w:ilvl="5">
+      <w:start w:val="1"/>
+      <w:numFmt w:val="lowerRoman"/>
+      <w:isLgl w:val="false"/>
+      <w:suff w:val="tab"/>
+      <w:lvlText w:val="%6."/>
+      <w:lvlJc w:val="right"/>
+      <w:pPr>
+        <w:ind w:left="4320" w:hanging="180"/>
+      </w:pPr>
+    </w:lvl>
+    <w:lvl w:ilvl="6">
+      <w:start w:val="1"/>
+      <w:numFmt w:val="decimal"/>
+      <w:isLgl w:val="false"/>
+      <w:suff w:val="tab"/>
+      <w:lvlText w:val="%7."/>
+      <w:lvlJc w:val="left"/>
+      <w:pPr>
+        <w:ind w:left="5040" w:hanging="360"/>
+      </w:pPr>
+    </w:lvl>
+    <w:lvl w:ilvl="7">
+      <w:start w:val="1"/>
+      <w:numFmt w:val="lowerLetter"/>
+      <w:isLgl w:val="false"/>
+      <w:suff w:val="tab"/>
+      <w:lvlText w:val="%8."/>
+      <w:lvlJc w:val="left"/>
+      <w:pPr>
+        <w:ind w:left="5760" w:hanging="360"/>
+      </w:pPr>
+    </w:lvl>
+    <w:lvl w:ilvl="8">
+      <w:start w:val="1"/>
+      <w:numFmt w:val="lowerRoman"/>
+      <w:isLgl w:val="false"/>
+      <w:suff w:val="tab"/>
+      <w:lvlText w:val="%9."/>
+      <w:lvlJc w:val="right"/>
+      <w:pPr>
+        <w:ind w:left="6480" w:hanging="180"/>
+      </w:pPr>
+    </w:lvl>
+  </w:abstractNum>
   <w:num w:numId="1">
     <w:abstractNumId w:val="0"/>
+  </w:num>
+  <w:num w:numId="2">
+    <w:abstractNumId w:val="1"/>
+  </w:num>
+  <w:num w:numId="3">
+    <w:abstractNumId w:val="2"/>
   </w:num>
 </w:numbering>
 </file>

</xml_diff>